<commit_message>
[26055] add coverage and update date text replacement incl tests
</commit_message>
<xml_diff>
--- a/tests/ch.elexis.core.services.test/rsc/TestPlaceholders.docx
+++ b/tests/ch.elexis.core.services.test/rsc/TestPlaceholders.docx
@@ -197,6 +197,29 @@
     </w:p>
     <w:p>
       <w:pPr>
+        <w:pStyle w:val="PreformattedText"/>
+        <w:numPr>
+          <w:ilvl w:val="0"/>
+          <w:numId w:val="1"/>
+        </w:numPr>
+        <w:bidi w:val="0"/>
+        <w:jc w:val="left"/>
+        <w:rPr/>
+      </w:pPr>
+      <w:r>
+        <w:rPr>
+          <w:rStyle w:val="SourceText"/>
+          <w:color w:val="auto"/>
+          <w:kern w:val="2"/>
+          <w:sz w:val="20"/>
+          <w:szCs w:val="20"/>
+          <w:lang w:val="de-AT" w:eastAsia="zh-CN" w:bidi="hi-IN"/>
+        </w:rPr>
+        <w:t>[Fall.Versicherungsnummer], [Fall:-:-:Kostentraeger]</w:t>
+      </w:r>
+    </w:p>
+    <w:p>
+      <w:pPr>
         <w:pStyle w:val="TextBody"/>
         <w:bidi w:val="0"/>
         <w:spacing w:before="0" w:after="140"/>
@@ -210,7 +233,13 @@
         </w:rPr>
       </w:pPr>
       <w:r>
-        <w:rPr/>
+        <w:rPr>
+          <w:color w:val="C9211E"/>
+          <w:position w:val="0"/>
+          <w:sz w:val="24"/>
+          <w:sz w:val="24"/>
+          <w:vertAlign w:val="baseline"/>
+        </w:rPr>
       </w:r>
     </w:p>
     <w:sectPr>

</xml_diff>

<commit_message>
[26055] add adressat anschrift text replacement incl tests
</commit_message>
<xml_diff>
--- a/tests/ch.elexis.core.services.test/rsc/TestPlaceholders.docx
+++ b/tests/ch.elexis.core.services.test/rsc/TestPlaceholders.docx
@@ -49,6 +49,29 @@
           <w:rStyle w:val="SourceText"/>
         </w:rPr>
         <w:t>Liebe[Adressat:mw:r/ ] [Adressat.Vorname]</w:t>
+      </w:r>
+    </w:p>
+    <w:p>
+      <w:pPr>
+        <w:pStyle w:val="PreformattedText"/>
+        <w:numPr>
+          <w:ilvl w:val="0"/>
+          <w:numId w:val="1"/>
+        </w:numPr>
+        <w:bidi w:val="0"/>
+        <w:jc w:val="left"/>
+        <w:rPr/>
+      </w:pPr>
+      <w:r>
+        <w:rPr>
+          <w:rStyle w:val="SourceText"/>
+          <w:color w:val="auto"/>
+          <w:kern w:val="2"/>
+          <w:sz w:val="20"/>
+          <w:szCs w:val="20"/>
+          <w:lang w:val="de-AT" w:eastAsia="zh-CN" w:bidi="hi-IN"/>
+        </w:rPr>
+        <w:t>[Adressat.Anschrift]</w:t>
       </w:r>
     </w:p>
     <w:p>

</xml_diff>